<commit_message>
Added a /condominium endpoint with editable table
/condominium url with editable table

/condominium url has been added with editable table example
</commit_message>
<xml_diff>
--- a/apps/app/contracts/bonus-facciata.docx
+++ b/apps/app/contracts/bonus-facciata.docx
@@ -1096,8 +1096,8 @@
         <w:tblLook w:val="0400" w:firstRow="0" w:lastRow="0" w:firstColumn="0" w:lastColumn="0" w:noHBand="0" w:noVBand="1"/>
       </w:tblPr>
       <w:tblGrid>
-        <w:gridCol w:w="1255"/>
-        <w:gridCol w:w="3281"/>
+        <w:gridCol w:w="2977"/>
+        <w:gridCol w:w="1559"/>
         <w:gridCol w:w="2835"/>
         <w:gridCol w:w="2268"/>
       </w:tblGrid>
@@ -1107,7 +1107,7 @@
         </w:trPr>
         <w:tc>
           <w:tcPr>
-            <w:tcW w:w="1255" w:type="dxa"/>
+            <w:tcW w:w="2977" w:type="dxa"/>
           </w:tcPr>
           <w:p>
             <w:pPr>
@@ -1148,7 +1148,7 @@
         </w:tc>
         <w:tc>
           <w:tcPr>
-            <w:tcW w:w="3281" w:type="dxa"/>
+            <w:tcW w:w="1559" w:type="dxa"/>
           </w:tcPr>
           <w:p>
             <w:pPr>
@@ -1249,7 +1249,268 @@
         </w:trPr>
         <w:tc>
           <w:tcPr>
-            <w:tcW w:w="1255" w:type="dxa"/>
+            <w:tcW w:w="2977" w:type="dxa"/>
+          </w:tcPr>
+          <w:p>
+            <w:pPr>
+              <w:rPr>
+                <w:sz w:val="20"/>
+                <w:szCs w:val="20"/>
+              </w:rPr>
+            </w:pPr>
+            <w:proofErr w:type="spellStart"/>
+            <w:r>
+              <w:rPr>
+                <w:sz w:val="20"/>
+                <w:szCs w:val="20"/>
+              </w:rPr>
+              <w:t>P</w:t>
+            </w:r>
+            <w:r>
+              <w:rPr>
+                <w:sz w:val="20"/>
+                <w:szCs w:val="20"/>
+              </w:rPr>
+              <w:fldChar w:fldCharType="begin"/>
+            </w:r>
+            <w:r>
+              <w:rPr>
+                <w:sz w:val="20"/>
+                <w:szCs w:val="20"/>
+              </w:rPr>
+              <w:instrText xml:space="preserve"> MERGEFIELD particle \* MERGEFORMAT </w:instrText>
+            </w:r>
+            <w:r>
+              <w:rPr>
+                <w:sz w:val="20"/>
+                <w:szCs w:val="20"/>
+              </w:rPr>
+              <w:fldChar w:fldCharType="separate"/>
+            </w:r>
+            <w:r>
+              <w:rPr>
+                <w:noProof/>
+                <w:sz w:val="20"/>
+                <w:szCs w:val="20"/>
+              </w:rPr>
+              <w:t>«particle»</w:t>
+            </w:r>
+            <w:r>
+              <w:rPr>
+                <w:sz w:val="20"/>
+                <w:szCs w:val="20"/>
+              </w:rPr>
+              <w:fldChar w:fldCharType="end"/>
+            </w:r>
+            <w:r>
+              <w:rPr>
+                <w:sz w:val="20"/>
+                <w:szCs w:val="20"/>
+              </w:rPr>
+              <w:t>SC</w:t>
+            </w:r>
+            <w:r>
+              <w:rPr>
+                <w:sz w:val="20"/>
+                <w:szCs w:val="20"/>
+              </w:rPr>
+              <w:fldChar w:fldCharType="begin"/>
+            </w:r>
+            <w:r>
+              <w:rPr>
+                <w:sz w:val="20"/>
+                <w:szCs w:val="20"/>
+              </w:rPr>
+              <w:instrText xml:space="preserve"> MERGEFIELD  sub_cat \* MERGEFORMAT </w:instrText>
+            </w:r>
+            <w:r>
+              <w:rPr>
+                <w:sz w:val="20"/>
+                <w:szCs w:val="20"/>
+              </w:rPr>
+              <w:fldChar w:fldCharType="separate"/>
+            </w:r>
+            <w:r>
+              <w:rPr>
+                <w:noProof/>
+                <w:sz w:val="20"/>
+                <w:szCs w:val="20"/>
+              </w:rPr>
+              <w:t>«sub_cat</w:t>
+            </w:r>
+            <w:proofErr w:type="spellEnd"/>
+            <w:r>
+              <w:rPr>
+                <w:noProof/>
+                <w:sz w:val="20"/>
+                <w:szCs w:val="20"/>
+              </w:rPr>
+              <w:t>»</w:t>
+            </w:r>
+            <w:r>
+              <w:rPr>
+                <w:sz w:val="20"/>
+                <w:szCs w:val="20"/>
+              </w:rPr>
+              <w:fldChar w:fldCharType="end"/>
+            </w:r>
+          </w:p>
+        </w:tc>
+        <w:tc>
+          <w:tcPr>
+            <w:tcW w:w="1559" w:type="dxa"/>
+          </w:tcPr>
+          <w:p>
+            <w:pPr>
+              <w:rPr>
+                <w:sz w:val="20"/>
+                <w:szCs w:val="20"/>
+              </w:rPr>
+            </w:pPr>
+            <w:r>
+              <w:rPr>
+                <w:sz w:val="20"/>
+                <w:szCs w:val="20"/>
+              </w:rPr>
+              <w:fldChar w:fldCharType="begin"/>
+            </w:r>
+            <w:r>
+              <w:rPr>
+                <w:sz w:val="20"/>
+                <w:szCs w:val="20"/>
+              </w:rPr>
+              <w:instrText xml:space="preserve"> MERGEFIELD rep_name \* MERGEFORMAT </w:instrText>
+            </w:r>
+            <w:r>
+              <w:rPr>
+                <w:sz w:val="20"/>
+                <w:szCs w:val="20"/>
+              </w:rPr>
+              <w:fldChar w:fldCharType="separate"/>
+            </w:r>
+            <w:r>
+              <w:rPr>
+                <w:noProof/>
+                <w:sz w:val="20"/>
+                <w:szCs w:val="20"/>
+              </w:rPr>
+              <w:t>«rep_name»</w:t>
+            </w:r>
+            <w:r>
+              <w:rPr>
+                <w:sz w:val="20"/>
+                <w:szCs w:val="20"/>
+              </w:rPr>
+              <w:fldChar w:fldCharType="end"/>
+            </w:r>
+          </w:p>
+        </w:tc>
+        <w:tc>
+          <w:tcPr>
+            <w:tcW w:w="2835" w:type="dxa"/>
+          </w:tcPr>
+          <w:p>
+            <w:pPr>
+              <w:rPr>
+                <w:sz w:val="20"/>
+                <w:szCs w:val="20"/>
+              </w:rPr>
+            </w:pPr>
+            <w:r>
+              <w:rPr>
+                <w:sz w:val="20"/>
+                <w:szCs w:val="20"/>
+              </w:rPr>
+              <w:fldChar w:fldCharType="begin"/>
+            </w:r>
+            <w:r>
+              <w:rPr>
+                <w:sz w:val="20"/>
+                <w:szCs w:val="20"/>
+              </w:rPr>
+              <w:instrText xml:space="preserve"> MERGEFIELD possession \* MERGEFORMAT </w:instrText>
+            </w:r>
+            <w:r>
+              <w:rPr>
+                <w:sz w:val="20"/>
+                <w:szCs w:val="20"/>
+              </w:rPr>
+              <w:fldChar w:fldCharType="separate"/>
+            </w:r>
+            <w:r>
+              <w:rPr>
+                <w:noProof/>
+                <w:sz w:val="20"/>
+                <w:szCs w:val="20"/>
+              </w:rPr>
+              <w:t>«possession»</w:t>
+            </w:r>
+            <w:r>
+              <w:rPr>
+                <w:sz w:val="20"/>
+                <w:szCs w:val="20"/>
+              </w:rPr>
+              <w:fldChar w:fldCharType="end"/>
+            </w:r>
+          </w:p>
+        </w:tc>
+        <w:tc>
+          <w:tcPr>
+            <w:tcW w:w="2268" w:type="dxa"/>
+          </w:tcPr>
+          <w:p>
+            <w:pPr>
+              <w:rPr>
+                <w:sz w:val="20"/>
+                <w:szCs w:val="20"/>
+              </w:rPr>
+            </w:pPr>
+            <w:r>
+              <w:rPr>
+                <w:sz w:val="20"/>
+                <w:szCs w:val="20"/>
+              </w:rPr>
+              <w:fldChar w:fldCharType="begin"/>
+            </w:r>
+            <w:r>
+              <w:rPr>
+                <w:sz w:val="20"/>
+                <w:szCs w:val="20"/>
+              </w:rPr>
+              <w:instrText xml:space="preserve"> MERGEFIELD overall_thousands \* MERGEFORMAT </w:instrText>
+            </w:r>
+            <w:r>
+              <w:rPr>
+                <w:sz w:val="20"/>
+                <w:szCs w:val="20"/>
+              </w:rPr>
+              <w:fldChar w:fldCharType="separate"/>
+            </w:r>
+            <w:r>
+              <w:rPr>
+                <w:noProof/>
+                <w:sz w:val="20"/>
+                <w:szCs w:val="20"/>
+              </w:rPr>
+              <w:t>«overall_thousands»</w:t>
+            </w:r>
+            <w:r>
+              <w:rPr>
+                <w:sz w:val="20"/>
+                <w:szCs w:val="20"/>
+              </w:rPr>
+              <w:fldChar w:fldCharType="end"/>
+            </w:r>
+          </w:p>
+        </w:tc>
+      </w:tr>
+      <w:tr>
+        <w:trPr>
+          <w:trHeight w:val="104"/>
+        </w:trPr>
+        <w:tc>
+          <w:tcPr>
+            <w:tcW w:w="2977" w:type="dxa"/>
           </w:tcPr>
           <w:p>
             <w:pPr>
@@ -1269,7 +1530,7 @@
         </w:tc>
         <w:tc>
           <w:tcPr>
-            <w:tcW w:w="3281" w:type="dxa"/>
+            <w:tcW w:w="1559" w:type="dxa"/>
           </w:tcPr>
           <w:p>
             <w:pPr>
@@ -1327,7 +1588,7 @@
         </w:trPr>
         <w:tc>
           <w:tcPr>
-            <w:tcW w:w="1255" w:type="dxa"/>
+            <w:tcW w:w="2977" w:type="dxa"/>
           </w:tcPr>
           <w:p>
             <w:pPr>
@@ -1347,7 +1608,7 @@
         </w:tc>
         <w:tc>
           <w:tcPr>
-            <w:tcW w:w="3281" w:type="dxa"/>
+            <w:tcW w:w="1559" w:type="dxa"/>
           </w:tcPr>
           <w:p>
             <w:pPr>
@@ -1405,7 +1666,7 @@
         </w:trPr>
         <w:tc>
           <w:tcPr>
-            <w:tcW w:w="1255" w:type="dxa"/>
+            <w:tcW w:w="2977" w:type="dxa"/>
           </w:tcPr>
           <w:p>
             <w:pPr>
@@ -1425,7 +1686,7 @@
         </w:tc>
         <w:tc>
           <w:tcPr>
-            <w:tcW w:w="3281" w:type="dxa"/>
+            <w:tcW w:w="1559" w:type="dxa"/>
           </w:tcPr>
           <w:p>
             <w:pPr>
@@ -1483,7 +1744,7 @@
         </w:trPr>
         <w:tc>
           <w:tcPr>
-            <w:tcW w:w="1255" w:type="dxa"/>
+            <w:tcW w:w="2977" w:type="dxa"/>
           </w:tcPr>
           <w:p>
             <w:pPr>
@@ -1503,7 +1764,7 @@
         </w:tc>
         <w:tc>
           <w:tcPr>
-            <w:tcW w:w="3281" w:type="dxa"/>
+            <w:tcW w:w="1559" w:type="dxa"/>
           </w:tcPr>
           <w:p>
             <w:pPr>
@@ -1561,7 +1822,7 @@
         </w:trPr>
         <w:tc>
           <w:tcPr>
-            <w:tcW w:w="1255" w:type="dxa"/>
+            <w:tcW w:w="2977" w:type="dxa"/>
           </w:tcPr>
           <w:p>
             <w:pPr>
@@ -1581,85 +1842,7 @@
         </w:tc>
         <w:tc>
           <w:tcPr>
-            <w:tcW w:w="3281" w:type="dxa"/>
-          </w:tcPr>
-          <w:p>
-            <w:pPr>
-              <w:rPr>
-                <w:sz w:val="20"/>
-                <w:szCs w:val="20"/>
-              </w:rPr>
-            </w:pPr>
-          </w:p>
-        </w:tc>
-        <w:tc>
-          <w:tcPr>
-            <w:tcW w:w="2835" w:type="dxa"/>
-          </w:tcPr>
-          <w:p>
-            <w:pPr>
-              <w:rPr>
-                <w:sz w:val="20"/>
-                <w:szCs w:val="20"/>
-              </w:rPr>
-            </w:pPr>
-            <w:r>
-              <w:rPr>
-                <w:sz w:val="20"/>
-                <w:szCs w:val="20"/>
-              </w:rPr>
-              <w:t>PROPRIETARIO</w:t>
-            </w:r>
-          </w:p>
-        </w:tc>
-        <w:tc>
-          <w:tcPr>
-            <w:tcW w:w="2268" w:type="dxa"/>
-          </w:tcPr>
-          <w:p>
-            <w:pPr>
-              <w:rPr>
-                <w:sz w:val="20"/>
-                <w:szCs w:val="20"/>
-              </w:rPr>
-            </w:pPr>
-            <w:r>
-              <w:rPr>
-                <w:sz w:val="20"/>
-                <w:szCs w:val="20"/>
-              </w:rPr>
-              <w:t>**</w:t>
-            </w:r>
-          </w:p>
-        </w:tc>
-      </w:tr>
-      <w:tr>
-        <w:trPr>
-          <w:trHeight w:val="104"/>
-        </w:trPr>
-        <w:tc>
-          <w:tcPr>
-            <w:tcW w:w="1255" w:type="dxa"/>
-          </w:tcPr>
-          <w:p>
-            <w:pPr>
-              <w:rPr>
-                <w:sz w:val="20"/>
-                <w:szCs w:val="20"/>
-              </w:rPr>
-            </w:pPr>
-            <w:r>
-              <w:rPr>
-                <w:sz w:val="20"/>
-                <w:szCs w:val="20"/>
-              </w:rPr>
-              <w:t>[*]</w:t>
-            </w:r>
-          </w:p>
-        </w:tc>
-        <w:tc>
-          <w:tcPr>
-            <w:tcW w:w="3281" w:type="dxa"/>
+            <w:tcW w:w="1559" w:type="dxa"/>
           </w:tcPr>
           <w:p>
             <w:pPr>
@@ -1963,6 +2146,7 @@
           <w:sz w:val="20"/>
           <w:szCs w:val="20"/>
         </w:rPr>
+        <w:lastRenderedPageBreak/>
         <w:t>PREMESSE ED ALLEGATI</w:t>
       </w:r>
     </w:p>

</xml_diff>

<commit_message>
Changes to contract generator
</commit_message>
<xml_diff>
--- a/apps/app/contracts/bonus-facciata.docx
+++ b/apps/app/contracts/bonus-facciata.docx
@@ -1175,14 +1175,6 @@
               <w:rPr>
                 <w:sz w:val="20"/>
                 <w:szCs w:val="20"/>
-                <w:lang w:val="en-US"/>
-              </w:rPr>
-              <w:t>P</w:t>
-            </w:r>
-            <w:r>
-              <w:rPr>
-                <w:sz w:val="20"/>
-                <w:szCs w:val="20"/>
               </w:rPr>
               <w:fldChar w:fldCharType="begin"/>
             </w:r>
@@ -1209,52 +1201,6 @@
                 <w:lang w:val="en-US"/>
               </w:rPr>
               <w:t>«particle»</w:t>
-            </w:r>
-            <w:r>
-              <w:rPr>
-                <w:sz w:val="20"/>
-                <w:szCs w:val="20"/>
-              </w:rPr>
-              <w:fldChar w:fldCharType="end"/>
-            </w:r>
-            <w:r>
-              <w:rPr>
-                <w:sz w:val="20"/>
-                <w:szCs w:val="20"/>
-                <w:lang w:val="en-US"/>
-              </w:rPr>
-              <w:t>SC</w:t>
-            </w:r>
-            <w:r>
-              <w:rPr>
-                <w:sz w:val="20"/>
-                <w:szCs w:val="20"/>
-              </w:rPr>
-              <w:fldChar w:fldCharType="begin"/>
-            </w:r>
-            <w:r>
-              <w:rPr>
-                <w:sz w:val="20"/>
-                <w:szCs w:val="20"/>
-                <w:lang w:val="en-US"/>
-              </w:rPr>
-              <w:instrText xml:space="preserve"> MERGEFIELD  sub_cat \* MERGEFORMAT </w:instrText>
-            </w:r>
-            <w:r>
-              <w:rPr>
-                <w:sz w:val="20"/>
-                <w:szCs w:val="20"/>
-              </w:rPr>
-              <w:fldChar w:fldCharType="separate"/>
-            </w:r>
-            <w:r>
-              <w:rPr>
-                <w:noProof/>
-                <w:sz w:val="20"/>
-                <w:szCs w:val="20"/>
-                <w:lang w:val="en-US"/>
-              </w:rPr>
-              <w:t>«sub_cat»</w:t>
             </w:r>
             <w:r>
               <w:rPr>
@@ -6374,7 +6320,48 @@
           <w:sz w:val="20"/>
           <w:szCs w:val="20"/>
         </w:rPr>
-        <w:t xml:space="preserve">: ___________________________ </w:t>
+        <w:t xml:space="preserve">: </w:t>
+      </w:r>
+      <w:r>
+        <w:rPr>
+          <w:color w:val="000000"/>
+          <w:sz w:val="20"/>
+          <w:szCs w:val="20"/>
+        </w:rPr>
+        <w:fldChar w:fldCharType="begin"/>
+      </w:r>
+      <w:r>
+        <w:rPr>
+          <w:color w:val="000000"/>
+          <w:sz w:val="20"/>
+          <w:szCs w:val="20"/>
+        </w:rPr>
+        <w:instrText xml:space="preserve"> MERGEFIELD  condo_name  \* MERGEFORMAT </w:instrText>
+      </w:r>
+      <w:r>
+        <w:rPr>
+          <w:color w:val="000000"/>
+          <w:sz w:val="20"/>
+          <w:szCs w:val="20"/>
+        </w:rPr>
+        <w:fldChar w:fldCharType="separate"/>
+      </w:r>
+      <w:r>
+        <w:rPr>
+          <w:noProof/>
+          <w:color w:val="000000"/>
+          <w:sz w:val="20"/>
+          <w:szCs w:val="20"/>
+        </w:rPr>
+        <w:t>«condo_name»</w:t>
+      </w:r>
+      <w:r>
+        <w:rPr>
+          <w:color w:val="000000"/>
+          <w:sz w:val="20"/>
+          <w:szCs w:val="20"/>
+        </w:rPr>
+        <w:fldChar w:fldCharType="end"/>
       </w:r>
       <w:r>
         <w:rPr>

</xml_diff>